<commit_message>
Commit avant le merge de la branche Reparer
</commit_message>
<xml_diff>
--- a/Compte Rendu/Compte_Rendu_Git_5.docx
+++ b/Compte Rendu/Compte_Rendu_Git_5.docx
@@ -47,37 +47,7 @@
           <w:sz w:val="24"/>
           <w:szCs w:val="24"/>
         </w:rPr>
-        <w:t>2018-0</w:t>
-      </w:r>
-      <w:r>
-        <w:rPr>
-          <w:rFonts w:cs="Arial"/>
-          <w:bCs/>
-          <w:i/>
-          <w:sz w:val="24"/>
-          <w:szCs w:val="24"/>
-        </w:rPr>
-        <w:t>5</w:t>
-      </w:r>
-      <w:r>
-        <w:rPr>
-          <w:rFonts w:cs="Arial"/>
-          <w:bCs/>
-          <w:i/>
-          <w:sz w:val="24"/>
-          <w:szCs w:val="24"/>
-        </w:rPr>
-        <w:t>-</w:t>
-      </w:r>
-      <w:r>
-        <w:rPr>
-          <w:rFonts w:cs="Arial"/>
-          <w:bCs/>
-          <w:i/>
-          <w:sz w:val="24"/>
-          <w:szCs w:val="24"/>
-        </w:rPr>
-        <w:t>06</w:t>
+        <w:t>2018-05-06</w:t>
       </w:r>
     </w:p>
     <w:p>
@@ -153,13 +123,7 @@
         </w:rPr>
         <w:t xml:space="preserve">Date du compte-rendu : </w:t>
         <w:tab/>
-        <w:t>2018-05-0</w:t>
-      </w:r>
-      <w:r>
-        <w:rPr>
-          <w:sz w:val="22"/>
-        </w:rPr>
-        <w:t>8</w:t>
+        <w:t>2018-05-08</w:t>
       </w:r>
     </w:p>
     <w:p>
@@ -548,9 +512,9 @@
                   <wp:posOffset>1670685</wp:posOffset>
                 </wp:positionH>
                 <wp:positionV relativeFrom="paragraph">
-                  <wp:posOffset>14605</wp:posOffset>
+                  <wp:posOffset>16510</wp:posOffset>
                 </wp:positionV>
-                <wp:extent cx="1607820" cy="4445"/>
+                <wp:extent cx="1608455" cy="5080"/>
                 <wp:effectExtent l="0" t="0" r="0" b="0"/>
                 <wp:wrapNone/>
                 <wp:docPr id="1" name="Image1"/>
@@ -561,7 +525,7 @@
                       <wps:spPr>
                         <a:xfrm>
                           <a:off x="0" y="0"/>
-                          <a:ext cx="1607040" cy="1440"/>
+                          <a:ext cx="1607760" cy="1800"/>
                         </a:xfrm>
                         <a:prstGeom prst="line">
                           <a:avLst/>
@@ -587,7 +551,7 @@
           </mc:Choice>
           <mc:Fallback>
             <w:pict>
-              <v:line id="shape_0" from="131.55pt,1.1pt" to="258.05pt,1.15pt" ID="Image1" stroked="t" style="position:absolute">
+              <v:line id="shape_0" from="131.55pt,1.25pt" to="258.1pt,1.35pt" ID="Image1" stroked="t" style="position:absolute">
                 <v:stroke color="black" joinstyle="round" endcap="flat"/>
                 <v:fill o:detectmouseclick="t" on="false"/>
               </v:line>
@@ -693,14 +657,14 @@
         </w:tblCellMar>
       </w:tblPr>
       <w:tblGrid>
-        <w:gridCol w:w="2270"/>
+        <w:gridCol w:w="2269"/>
         <w:gridCol w:w="6590"/>
       </w:tblGrid>
       <w:tr>
         <w:trPr/>
         <w:tc>
           <w:tcPr>
-            <w:tcW w:w="2270" w:type="dxa"/>
+            <w:tcW w:w="2269" w:type="dxa"/>
             <w:tcBorders>
               <w:top w:val="single" w:sz="4" w:space="0" w:color="000001"/>
               <w:left w:val="single" w:sz="4" w:space="0" w:color="000001"/>
@@ -748,25 +712,7 @@
                 <w:szCs w:val="20"/>
                 <w:u w:val="none"/>
               </w:rPr>
-              <w:t xml:space="preserve"> </w:t>
-            </w:r>
-            <w:r>
-              <w:rPr>
-                <w:rFonts w:ascii="Liberation Serif" w:hAnsi="Liberation Serif"/>
-                <w:b w:val="false"/>
-                <w:bCs w:val="false"/>
-                <w:i w:val="false"/>
-                <w:iCs w:val="false"/>
-                <w:strike w:val="false"/>
-                <w:dstrike w:val="false"/>
-                <w:outline w:val="false"/>
-                <w:shadow w:val="false"/>
-                <w:color w:val="000000"/>
-                <w:sz w:val="20"/>
-                <w:szCs w:val="20"/>
-                <w:u w:val="none"/>
-              </w:rPr>
-              <w:t>(commandes)</w:t>
+              <w:t xml:space="preserve"> (commandes)</w:t>
             </w:r>
           </w:p>
         </w:tc>
@@ -813,7 +759,7 @@
         <w:trPr/>
         <w:tc>
           <w:tcPr>
-            <w:tcW w:w="2270" w:type="dxa"/>
+            <w:tcW w:w="2269" w:type="dxa"/>
             <w:tcBorders>
               <w:top w:val="single" w:sz="4" w:space="0" w:color="000001"/>
               <w:left w:val="single" w:sz="4" w:space="0" w:color="000001"/>
@@ -861,25 +807,7 @@
                 <w:szCs w:val="20"/>
                 <w:u w:val="none"/>
               </w:rPr>
-              <w:t xml:space="preserve"> </w:t>
-            </w:r>
-            <w:r>
-              <w:rPr>
-                <w:rFonts w:ascii="Liberation Serif" w:hAnsi="Liberation Serif"/>
-                <w:b w:val="false"/>
-                <w:bCs w:val="false"/>
-                <w:i w:val="false"/>
-                <w:iCs w:val="false"/>
-                <w:strike w:val="false"/>
-                <w:dstrike w:val="false"/>
-                <w:outline w:val="false"/>
-                <w:shadow w:val="false"/>
-                <w:color w:val="000000"/>
-                <w:sz w:val="20"/>
-                <w:szCs w:val="20"/>
-                <w:u w:val="none"/>
-              </w:rPr>
-              <w:t>(intro &amp; merge)</w:t>
+              <w:t xml:space="preserve"> (intro &amp; merge)</w:t>
             </w:r>
           </w:p>
         </w:tc>
@@ -926,7 +854,7 @@
         <w:trPr/>
         <w:tc>
           <w:tcPr>
-            <w:tcW w:w="2270" w:type="dxa"/>
+            <w:tcW w:w="2269" w:type="dxa"/>
             <w:tcBorders>
               <w:top w:val="single" w:sz="4" w:space="0" w:color="000001"/>
               <w:left w:val="single" w:sz="4" w:space="0" w:color="000001"/>
@@ -956,24 +884,7 @@
                 <w:szCs w:val="20"/>
                 <w:u w:val="none"/>
               </w:rPr>
-              <w:t xml:space="preserve">Tomy </w:t>
-            </w:r>
-            <w:r>
-              <w:rPr>
-                <w:b w:val="false"/>
-                <w:bCs w:val="false"/>
-                <w:i w:val="false"/>
-                <w:iCs w:val="false"/>
-                <w:strike w:val="false"/>
-                <w:dstrike w:val="false"/>
-                <w:outline w:val="false"/>
-                <w:shadow w:val="false"/>
-                <w:color w:val="000000"/>
-                <w:sz w:val="20"/>
-                <w:szCs w:val="20"/>
-                <w:u w:val="none"/>
-              </w:rPr>
-              <w:t>(site web &amp; setup)</w:t>
+              <w:t>Tomy (site web &amp; setup)</w:t>
             </w:r>
           </w:p>
         </w:tc>
@@ -1133,7 +1044,9 @@
         </w:rPr>
       </w:pPr>
       <w:r>
-        <w:rPr/>
+        <w:rPr>
+          <w:sz w:val="22"/>
+        </w:rPr>
       </w:r>
     </w:p>
     <w:p>
@@ -1193,7 +1106,9 @@
         </w:rPr>
       </w:pPr>
       <w:r>
-        <w:rPr/>
+        <w:rPr>
+          <w:sz w:val="22"/>
+        </w:rPr>
       </w:r>
     </w:p>
     <w:tbl>
@@ -1202,10 +1117,10 @@
         <w:jc w:val="left"/>
         <w:tblInd w:w="0" w:type="dxa"/>
         <w:tblBorders>
-          <w:top w:val="single" w:sz="4" w:space="0" w:color="000000"/>
-          <w:left w:val="single" w:sz="4" w:space="0" w:color="000000"/>
-          <w:bottom w:val="single" w:sz="4" w:space="0" w:color="000000"/>
-          <w:insideH w:val="single" w:sz="4" w:space="0" w:color="000000"/>
+          <w:top w:val="single" w:sz="4" w:space="0" w:color="000001"/>
+          <w:left w:val="single" w:sz="4" w:space="0" w:color="000001"/>
+          <w:bottom w:val="single" w:sz="4" w:space="0" w:color="000001"/>
+          <w:insideH w:val="single" w:sz="4" w:space="0" w:color="000001"/>
         </w:tblBorders>
         <w:tblCellMar>
           <w:top w:w="55" w:type="dxa"/>
@@ -1215,19 +1130,19 @@
         </w:tblCellMar>
       </w:tblPr>
       <w:tblGrid>
-        <w:gridCol w:w="2830"/>
+        <w:gridCol w:w="2829"/>
         <w:gridCol w:w="6030"/>
       </w:tblGrid>
       <w:tr>
         <w:trPr/>
         <w:tc>
           <w:tcPr>
-            <w:tcW w:w="2830" w:type="dxa"/>
+            <w:tcW w:w="2829" w:type="dxa"/>
             <w:tcBorders>
-              <w:top w:val="single" w:sz="4" w:space="0" w:color="000000"/>
-              <w:left w:val="single" w:sz="4" w:space="0" w:color="000000"/>
-              <w:bottom w:val="single" w:sz="4" w:space="0" w:color="000000"/>
-              <w:insideH w:val="single" w:sz="4" w:space="0" w:color="000000"/>
+              <w:top w:val="single" w:sz="4" w:space="0" w:color="000001"/>
+              <w:left w:val="single" w:sz="4" w:space="0" w:color="000001"/>
+              <w:bottom w:val="single" w:sz="4" w:space="0" w:color="000001"/>
+              <w:insideH w:val="single" w:sz="4" w:space="0" w:color="000001"/>
             </w:tcBorders>
             <w:shd w:fill="auto" w:val="clear"/>
           </w:tcPr>
@@ -1278,12 +1193,12 @@
           <w:tcPr>
             <w:tcW w:w="6030" w:type="dxa"/>
             <w:tcBorders>
-              <w:top w:val="single" w:sz="4" w:space="0" w:color="000000"/>
-              <w:left w:val="single" w:sz="4" w:space="0" w:color="000000"/>
-              <w:bottom w:val="single" w:sz="4" w:space="0" w:color="000000"/>
-              <w:right w:val="single" w:sz="4" w:space="0" w:color="000000"/>
-              <w:insideH w:val="single" w:sz="4" w:space="0" w:color="000000"/>
-              <w:insideV w:val="single" w:sz="4" w:space="0" w:color="000000"/>
+              <w:top w:val="single" w:sz="4" w:space="0" w:color="000001"/>
+              <w:left w:val="single" w:sz="4" w:space="0" w:color="000001"/>
+              <w:bottom w:val="single" w:sz="4" w:space="0" w:color="000001"/>
+              <w:right w:val="single" w:sz="4" w:space="0" w:color="000001"/>
+              <w:insideH w:val="single" w:sz="4" w:space="0" w:color="000001"/>
+              <w:insideV w:val="single" w:sz="4" w:space="0" w:color="000001"/>
             </w:tcBorders>
             <w:shd w:fill="auto" w:val="clear"/>
           </w:tcPr>
@@ -1335,11 +1250,12 @@
         <w:trPr/>
         <w:tc>
           <w:tcPr>
-            <w:tcW w:w="2830" w:type="dxa"/>
+            <w:tcW w:w="2829" w:type="dxa"/>
             <w:tcBorders>
-              <w:left w:val="single" w:sz="4" w:space="0" w:color="000000"/>
-              <w:bottom w:val="single" w:sz="4" w:space="0" w:color="000000"/>
-              <w:insideH w:val="single" w:sz="4" w:space="0" w:color="000000"/>
+              <w:top w:val="single" w:sz="4" w:space="0" w:color="000001"/>
+              <w:left w:val="single" w:sz="4" w:space="0" w:color="000001"/>
+              <w:bottom w:val="single" w:sz="4" w:space="0" w:color="000001"/>
+              <w:insideH w:val="single" w:sz="4" w:space="0" w:color="000001"/>
             </w:tcBorders>
             <w:shd w:fill="auto" w:val="clear"/>
           </w:tcPr>
@@ -1390,11 +1306,12 @@
           <w:tcPr>
             <w:tcW w:w="6030" w:type="dxa"/>
             <w:tcBorders>
-              <w:left w:val="single" w:sz="4" w:space="0" w:color="000000"/>
-              <w:bottom w:val="single" w:sz="4" w:space="0" w:color="000000"/>
-              <w:right w:val="single" w:sz="4" w:space="0" w:color="000000"/>
-              <w:insideH w:val="single" w:sz="4" w:space="0" w:color="000000"/>
-              <w:insideV w:val="single" w:sz="4" w:space="0" w:color="000000"/>
+              <w:top w:val="single" w:sz="4" w:space="0" w:color="000001"/>
+              <w:left w:val="single" w:sz="4" w:space="0" w:color="000001"/>
+              <w:bottom w:val="single" w:sz="4" w:space="0" w:color="000001"/>
+              <w:right w:val="single" w:sz="4" w:space="0" w:color="000001"/>
+              <w:insideH w:val="single" w:sz="4" w:space="0" w:color="000001"/>
+              <w:insideV w:val="single" w:sz="4" w:space="0" w:color="000001"/>
             </w:tcBorders>
             <w:shd w:fill="auto" w:val="clear"/>
           </w:tcPr>
@@ -1403,23 +1320,7 @@
               <w:pStyle w:val="ListParagraph"/>
               <w:ind w:left="644" w:hanging="0"/>
               <w:jc w:val="left"/>
-              <w:rPr>
-                <w:rFonts w:ascii="Liberation Serif" w:hAnsi="Liberation Serif"/>
-                <w:b w:val="false"/>
-                <w:b w:val="false"/>
-                <w:bCs w:val="false"/>
-                <w:i w:val="false"/>
-                <w:i w:val="false"/>
-                <w:iCs w:val="false"/>
-                <w:strike w:val="false"/>
-                <w:dstrike w:val="false"/>
-                <w:outline w:val="false"/>
-                <w:shadow w:val="false"/>
-                <w:color w:val="000000"/>
-                <w:sz w:val="24"/>
-                <w:szCs w:val="24"/>
-                <w:u w:val="none"/>
-              </w:rPr>
+              <w:rPr/>
             </w:pPr>
             <w:r>
               <w:rPr>
@@ -1437,7 +1338,7 @@
                 <w:szCs w:val="24"/>
                 <w:u w:val="none"/>
               </w:rPr>
-              <w:t>Terminer les exercises avec les commandes</w:t>
+              <w:t>Terminer les notes sur les GUI</w:t>
             </w:r>
           </w:p>
         </w:tc>
@@ -1446,11 +1347,12 @@
         <w:trPr/>
         <w:tc>
           <w:tcPr>
-            <w:tcW w:w="2830" w:type="dxa"/>
+            <w:tcW w:w="2829" w:type="dxa"/>
             <w:tcBorders>
-              <w:left w:val="single" w:sz="4" w:space="0" w:color="000000"/>
-              <w:bottom w:val="single" w:sz="4" w:space="0" w:color="000000"/>
-              <w:insideH w:val="single" w:sz="4" w:space="0" w:color="000000"/>
+              <w:top w:val="single" w:sz="4" w:space="0" w:color="000001"/>
+              <w:left w:val="single" w:sz="4" w:space="0" w:color="000001"/>
+              <w:bottom w:val="single" w:sz="4" w:space="0" w:color="000001"/>
+              <w:insideH w:val="single" w:sz="4" w:space="0" w:color="000001"/>
             </w:tcBorders>
             <w:shd w:fill="auto" w:val="clear"/>
           </w:tcPr>
@@ -1501,11 +1403,12 @@
           <w:tcPr>
             <w:tcW w:w="6030" w:type="dxa"/>
             <w:tcBorders>
-              <w:left w:val="single" w:sz="4" w:space="0" w:color="000000"/>
-              <w:bottom w:val="single" w:sz="4" w:space="0" w:color="000000"/>
-              <w:right w:val="single" w:sz="4" w:space="0" w:color="000000"/>
-              <w:insideH w:val="single" w:sz="4" w:space="0" w:color="000000"/>
-              <w:insideV w:val="single" w:sz="4" w:space="0" w:color="000000"/>
+              <w:top w:val="single" w:sz="4" w:space="0" w:color="000001"/>
+              <w:left w:val="single" w:sz="4" w:space="0" w:color="000001"/>
+              <w:bottom w:val="single" w:sz="4" w:space="0" w:color="000001"/>
+              <w:right w:val="single" w:sz="4" w:space="0" w:color="000001"/>
+              <w:insideH w:val="single" w:sz="4" w:space="0" w:color="000001"/>
+              <w:insideV w:val="single" w:sz="4" w:space="0" w:color="000001"/>
             </w:tcBorders>
             <w:shd w:fill="auto" w:val="clear"/>
           </w:tcPr>
@@ -1557,11 +1460,12 @@
         <w:trPr/>
         <w:tc>
           <w:tcPr>
-            <w:tcW w:w="2830" w:type="dxa"/>
+            <w:tcW w:w="2829" w:type="dxa"/>
             <w:tcBorders>
-              <w:left w:val="single" w:sz="4" w:space="0" w:color="000000"/>
-              <w:bottom w:val="single" w:sz="4" w:space="0" w:color="000000"/>
-              <w:insideH w:val="single" w:sz="4" w:space="0" w:color="000000"/>
+              <w:top w:val="single" w:sz="4" w:space="0" w:color="000001"/>
+              <w:left w:val="single" w:sz="4" w:space="0" w:color="000001"/>
+              <w:bottom w:val="single" w:sz="4" w:space="0" w:color="000001"/>
+              <w:insideH w:val="single" w:sz="4" w:space="0" w:color="000001"/>
             </w:tcBorders>
             <w:shd w:fill="auto" w:val="clear"/>
           </w:tcPr>
@@ -1612,11 +1516,12 @@
           <w:tcPr>
             <w:tcW w:w="6030" w:type="dxa"/>
             <w:tcBorders>
-              <w:left w:val="single" w:sz="4" w:space="0" w:color="000000"/>
-              <w:bottom w:val="single" w:sz="4" w:space="0" w:color="000000"/>
-              <w:right w:val="single" w:sz="4" w:space="0" w:color="000000"/>
-              <w:insideH w:val="single" w:sz="4" w:space="0" w:color="000000"/>
-              <w:insideV w:val="single" w:sz="4" w:space="0" w:color="000000"/>
+              <w:top w:val="single" w:sz="4" w:space="0" w:color="000001"/>
+              <w:left w:val="single" w:sz="4" w:space="0" w:color="000001"/>
+              <w:bottom w:val="single" w:sz="4" w:space="0" w:color="000001"/>
+              <w:right w:val="single" w:sz="4" w:space="0" w:color="000001"/>
+              <w:insideH w:val="single" w:sz="4" w:space="0" w:color="000001"/>
+              <w:insideV w:val="single" w:sz="4" w:space="0" w:color="000001"/>
             </w:tcBorders>
             <w:shd w:fill="auto" w:val="clear"/>
           </w:tcPr>

</xml_diff>